<commit_message>
Fim da apresentação sobre métodos
</commit_message>
<xml_diff>
--- a/resumo das aulas/09 - metodos.docx
+++ b/resumo das aulas/09 - metodos.docx
@@ -39,11 +39,753 @@
     <w:p>
       <w:pPr>
         <w:pStyle w:val="SemEspaamento"/>
-        <w:rPr>
-          <w:b/>
-          <w:bCs/>
-        </w:rPr>
-      </w:pPr>
+      </w:pPr>
+      <w:r>
+        <w:t>Critérios para a criação de métodos, parâmetros e visibilidade.</w:t>
+      </w:r>
+    </w:p>
+    <w:p>
+      <w:pPr>
+        <w:pStyle w:val="SemEspaamento"/>
+      </w:pPr>
+    </w:p>
+    <w:p>
+      <w:pPr>
+        <w:pStyle w:val="SemEspaamento"/>
+        <w:rPr>
+          <w:b/>
+          <w:bCs/>
+        </w:rPr>
+      </w:pPr>
+      <w:r>
+        <w:rPr>
+          <w:b/>
+          <w:bCs/>
+        </w:rPr>
+        <w:t>Assuntos</w:t>
+      </w:r>
+    </w:p>
+    <w:p>
+      <w:pPr>
+        <w:pStyle w:val="SemEspaamento"/>
+        <w:numPr>
+          <w:ilvl w:val="0"/>
+          <w:numId w:val="1"/>
+        </w:numPr>
+        <w:rPr>
+          <w:b/>
+          <w:bCs/>
+        </w:rPr>
+      </w:pPr>
+      <w:r>
+        <w:t>Qual a proposta principal do método?</w:t>
+      </w:r>
+    </w:p>
+    <w:p>
+      <w:pPr>
+        <w:pStyle w:val="SemEspaamento"/>
+        <w:numPr>
+          <w:ilvl w:val="0"/>
+          <w:numId w:val="1"/>
+        </w:numPr>
+        <w:rPr>
+          <w:b/>
+          <w:bCs/>
+        </w:rPr>
+      </w:pPr>
+      <w:r>
+        <w:t>Qual tipo de retorno esperado após executar o método?</w:t>
+      </w:r>
+    </w:p>
+    <w:p>
+      <w:pPr>
+        <w:pStyle w:val="SemEspaamento"/>
+        <w:numPr>
+          <w:ilvl w:val="0"/>
+          <w:numId w:val="1"/>
+        </w:numPr>
+        <w:rPr>
+          <w:b/>
+          <w:bCs/>
+        </w:rPr>
+      </w:pPr>
+      <w:r>
+        <w:t>Quais os parâmetros serão necessários para execução do método?</w:t>
+      </w:r>
+    </w:p>
+    <w:p>
+      <w:pPr>
+        <w:pStyle w:val="SemEspaamento"/>
+        <w:numPr>
+          <w:ilvl w:val="0"/>
+          <w:numId w:val="1"/>
+        </w:numPr>
+        <w:rPr>
+          <w:b/>
+          <w:bCs/>
+        </w:rPr>
+      </w:pPr>
+      <w:r>
+        <w:t>O método possui o risco de apresentar alguma exceção</w:t>
+      </w:r>
+    </w:p>
+    <w:p>
+      <w:pPr>
+        <w:pStyle w:val="SemEspaamento"/>
+        <w:numPr>
+          <w:ilvl w:val="0"/>
+          <w:numId w:val="1"/>
+        </w:numPr>
+        <w:rPr>
+          <w:b/>
+          <w:bCs/>
+        </w:rPr>
+      </w:pPr>
+      <w:r>
+        <w:t>Qual a visibilidade do método?</w:t>
+      </w:r>
+    </w:p>
+    <w:p>
+      <w:pPr>
+        <w:pStyle w:val="SemEspaamento"/>
+      </w:pPr>
+    </w:p>
+    <w:p>
+      <w:pPr>
+        <w:pStyle w:val="SemEspaamento"/>
+        <w:rPr>
+          <w:b/>
+          <w:bCs/>
+        </w:rPr>
+      </w:pPr>
+      <w:r>
+        <w:rPr>
+          <w:b/>
+          <w:bCs/>
+        </w:rPr>
+        <w:t>Métodos</w:t>
+      </w:r>
+    </w:p>
+    <w:p>
+      <w:pPr>
+        <w:pStyle w:val="SemEspaamento"/>
+      </w:pPr>
+      <w:r>
+        <w:t xml:space="preserve">Uma classe pode ter atributos e métodos. </w:t>
+      </w:r>
+    </w:p>
+    <w:p>
+      <w:pPr>
+        <w:pStyle w:val="SemEspaamento"/>
+      </w:pPr>
+      <w:r>
+        <w:t>Métodos são as ações e atributos são as qualidades.</w:t>
+      </w:r>
+    </w:p>
+    <w:p>
+      <w:pPr>
+        <w:pStyle w:val="SemEspaamento"/>
+        <w:numPr>
+          <w:ilvl w:val="0"/>
+          <w:numId w:val="2"/>
+        </w:numPr>
+      </w:pPr>
+      <w:r>
+        <w:t>Métodos de um carro</w:t>
+      </w:r>
+    </w:p>
+    <w:p>
+      <w:pPr>
+        <w:pStyle w:val="SemEspaamento"/>
+        <w:numPr>
+          <w:ilvl w:val="0"/>
+          <w:numId w:val="3"/>
+        </w:numPr>
+      </w:pPr>
+      <w:r>
+        <w:t>Buzinar</w:t>
+      </w:r>
+    </w:p>
+    <w:p>
+      <w:pPr>
+        <w:pStyle w:val="SemEspaamento"/>
+        <w:numPr>
+          <w:ilvl w:val="0"/>
+          <w:numId w:val="3"/>
+        </w:numPr>
+      </w:pPr>
+      <w:r>
+        <w:t>Acelerar</w:t>
+      </w:r>
+    </w:p>
+    <w:p>
+      <w:pPr>
+        <w:pStyle w:val="SemEspaamento"/>
+        <w:numPr>
+          <w:ilvl w:val="0"/>
+          <w:numId w:val="3"/>
+        </w:numPr>
+      </w:pPr>
+      <w:r>
+        <w:t>Frear</w:t>
+      </w:r>
+    </w:p>
+    <w:p>
+      <w:pPr>
+        <w:pStyle w:val="SemEspaamento"/>
+        <w:numPr>
+          <w:ilvl w:val="0"/>
+          <w:numId w:val="2"/>
+        </w:numPr>
+      </w:pPr>
+      <w:r>
+        <w:t>Atributos</w:t>
+      </w:r>
+    </w:p>
+    <w:p>
+      <w:pPr>
+        <w:pStyle w:val="SemEspaamento"/>
+        <w:numPr>
+          <w:ilvl w:val="0"/>
+          <w:numId w:val="4"/>
+        </w:numPr>
+      </w:pPr>
+      <w:r>
+        <w:t xml:space="preserve">Cor </w:t>
+      </w:r>
+    </w:p>
+    <w:p>
+      <w:pPr>
+        <w:pStyle w:val="SemEspaamento"/>
+        <w:numPr>
+          <w:ilvl w:val="0"/>
+          <w:numId w:val="4"/>
+        </w:numPr>
+      </w:pPr>
+      <w:r>
+        <w:t>Ano de fabricação</w:t>
+      </w:r>
+    </w:p>
+    <w:p>
+      <w:pPr>
+        <w:pStyle w:val="SemEspaamento"/>
+        <w:numPr>
+          <w:ilvl w:val="0"/>
+          <w:numId w:val="4"/>
+        </w:numPr>
+      </w:pPr>
+      <w:r>
+        <w:t>Modelo</w:t>
+      </w:r>
+    </w:p>
+    <w:p>
+      <w:pPr>
+        <w:pStyle w:val="SemEspaamento"/>
+      </w:pPr>
+    </w:p>
+    <w:p>
+      <w:pPr>
+        <w:pStyle w:val="SemEspaamento"/>
+        <w:rPr>
+          <w:b/>
+          <w:bCs/>
+        </w:rPr>
+      </w:pPr>
+      <w:r>
+        <w:rPr>
+          <w:b/>
+          <w:bCs/>
+        </w:rPr>
+        <w:t xml:space="preserve">Conversões de </w:t>
+      </w:r>
+      <w:r>
+        <w:rPr>
+          <w:b/>
+          <w:bCs/>
+        </w:rPr>
+        <w:t>n</w:t>
+      </w:r>
+      <w:r>
+        <w:rPr>
+          <w:b/>
+          <w:bCs/>
+        </w:rPr>
+        <w:t>omeação de métodos</w:t>
+      </w:r>
+    </w:p>
+    <w:p>
+      <w:pPr>
+        <w:pStyle w:val="SemEspaamento"/>
+        <w:numPr>
+          <w:ilvl w:val="0"/>
+          <w:numId w:val="1"/>
+        </w:numPr>
+        <w:rPr>
+          <w:b/>
+          <w:bCs/>
+        </w:rPr>
+      </w:pPr>
+      <w:r>
+        <w:t>Deve-se começar com verbos dizendo a ação do método</w:t>
+      </w:r>
+    </w:p>
+    <w:p>
+      <w:pPr>
+        <w:pStyle w:val="SemEspaamento"/>
+        <w:numPr>
+          <w:ilvl w:val="0"/>
+          <w:numId w:val="1"/>
+        </w:numPr>
+        <w:rPr>
+          <w:b/>
+          <w:bCs/>
+        </w:rPr>
+      </w:pPr>
+      <w:r>
+        <w:t>Usar a escrita de camelCase começando com letra minúscula</w:t>
+      </w:r>
+    </w:p>
+    <w:p>
+      <w:pPr>
+        <w:pStyle w:val="SemEspaamento"/>
+      </w:pPr>
+    </w:p>
+    <w:p>
+      <w:pPr>
+        <w:pStyle w:val="SemEspaamento"/>
+        <w:rPr>
+          <w:b/>
+          <w:bCs/>
+        </w:rPr>
+      </w:pPr>
+      <w:r>
+        <w:rPr>
+          <w:b/>
+          <w:bCs/>
+        </w:rPr>
+        <w:t xml:space="preserve">Criação </w:t>
+      </w:r>
+      <w:proofErr w:type="gramStart"/>
+      <w:r>
+        <w:rPr>
+          <w:b/>
+          <w:bCs/>
+        </w:rPr>
+        <w:t>d</w:t>
+      </w:r>
+      <w:proofErr w:type="gramEnd"/>
+      <w:r>
+        <w:rPr>
+          <w:b/>
+          <w:bCs/>
+        </w:rPr>
+        <w:t xml:space="preserve"> definição de métodos</w:t>
+      </w:r>
+    </w:p>
+    <w:p>
+      <w:pPr>
+        <w:pStyle w:val="SemEspaamento"/>
+        <w:numPr>
+          <w:ilvl w:val="0"/>
+          <w:numId w:val="5"/>
+        </w:numPr>
+        <w:rPr>
+          <w:b/>
+          <w:bCs/>
+        </w:rPr>
+      </w:pPr>
+      <w:r>
+        <w:t>Qual a proposta principal do método? Para saber a real finalidade dele.</w:t>
+      </w:r>
+    </w:p>
+    <w:p>
+      <w:pPr>
+        <w:pStyle w:val="SemEspaamento"/>
+        <w:numPr>
+          <w:ilvl w:val="0"/>
+          <w:numId w:val="5"/>
+        </w:numPr>
+        <w:rPr>
+          <w:b/>
+          <w:bCs/>
+        </w:rPr>
+      </w:pPr>
+      <w:r>
+        <w:t>Qual o tipo de retorno esperado após executar o método? Ele é responsável por retornar ou não um valor</w:t>
+      </w:r>
+    </w:p>
+    <w:p>
+      <w:pPr>
+        <w:pStyle w:val="SemEspaamento"/>
+      </w:pPr>
+      <w:r>
+        <w:rPr>
+          <w:b/>
+          <w:bCs/>
+        </w:rPr>
+        <w:t xml:space="preserve">OBS.: </w:t>
+      </w:r>
+      <w:r>
+        <w:t xml:space="preserve">Caso o método não retorne nenhum valor, ele será representado pela palavra-chave </w:t>
+      </w:r>
+      <w:r>
+        <w:rPr>
+          <w:b/>
+          <w:bCs/>
+        </w:rPr>
+        <w:t>void</w:t>
+      </w:r>
+      <w:r>
+        <w:t>.</w:t>
+      </w:r>
+    </w:p>
+    <w:p>
+      <w:pPr>
+        <w:pStyle w:val="SemEspaamento"/>
+      </w:pPr>
+    </w:p>
+    <w:p>
+      <w:pPr>
+        <w:pStyle w:val="SemEspaamento"/>
+        <w:numPr>
+          <w:ilvl w:val="0"/>
+          <w:numId w:val="6"/>
+        </w:numPr>
+      </w:pPr>
+      <w:r>
+        <w:t>Quais os parâmentros serão necessários para execução do método?</w:t>
+      </w:r>
+      <w:r>
+        <w:t xml:space="preserve"> Argumentos, critérios ou assinaturas são necessários para que ele seja executado.</w:t>
+      </w:r>
+    </w:p>
+    <w:p>
+      <w:pPr>
+        <w:pStyle w:val="SemEspaamento"/>
+        <w:numPr>
+          <w:ilvl w:val="0"/>
+          <w:numId w:val="6"/>
+        </w:numPr>
+      </w:pPr>
+      <w:r>
+        <w:t>O método possui risco de apresentar alguma exceção? Prever ou tratar uma exceção, caso haja um problema.</w:t>
+      </w:r>
+    </w:p>
+    <w:p>
+      <w:pPr>
+        <w:pStyle w:val="SemEspaamento"/>
+        <w:numPr>
+          <w:ilvl w:val="0"/>
+          <w:numId w:val="6"/>
+        </w:numPr>
+      </w:pPr>
+      <w:r>
+        <w:t>Qual a visibilidade do método? Qual nível o ele será visto por aplicação, somente no pacote, através de herança ou somente a própria classe.</w:t>
+      </w:r>
+    </w:p>
+    <w:p>
+      <w:pPr>
+        <w:pStyle w:val="SemEspaamento"/>
+      </w:pPr>
+    </w:p>
+    <w:p>
+      <w:pPr>
+        <w:pStyle w:val="SemEspaamento"/>
+      </w:pPr>
+      <w:r>
+        <w:rPr>
+          <w:b/>
+          <w:bCs/>
+        </w:rPr>
+        <w:t>Exercitando</w:t>
+      </w:r>
+    </w:p>
+    <w:p>
+      <w:pPr>
+        <w:pStyle w:val="SemEspaamento"/>
+      </w:pPr>
+      <w:r>
+        <w:t>Vamos criar um exemplo de uma classe que represente uma Smart Tv onde:</w:t>
+      </w:r>
+    </w:p>
+    <w:p>
+      <w:pPr>
+        <w:pStyle w:val="SemEspaamento"/>
+        <w:numPr>
+          <w:ilvl w:val="0"/>
+          <w:numId w:val="7"/>
+        </w:numPr>
+      </w:pPr>
+      <w:r>
+        <w:t>Ela tenha as características: Ligada (boolean), canal (int) e volume (int)</w:t>
+      </w:r>
+    </w:p>
+    <w:p>
+      <w:pPr>
+        <w:pStyle w:val="SemEspaamento"/>
+        <w:numPr>
+          <w:ilvl w:val="0"/>
+          <w:numId w:val="7"/>
+        </w:numPr>
+      </w:pPr>
+      <w:r>
+        <w:t xml:space="preserve">Nossa Tv poderá ligar e desligar </w:t>
+      </w:r>
+    </w:p>
+    <w:p>
+      <w:pPr>
+        <w:pStyle w:val="SemEspaamento"/>
+        <w:numPr>
+          <w:ilvl w:val="0"/>
+          <w:numId w:val="7"/>
+        </w:numPr>
+      </w:pPr>
+      <w:r>
+        <w:lastRenderedPageBreak/>
+        <w:t>Nossa Tv aumentará e diruirá o volume de +1 ou -1</w:t>
+      </w:r>
+    </w:p>
+    <w:p>
+      <w:pPr>
+        <w:pStyle w:val="SemEspaamento"/>
+        <w:numPr>
+          <w:ilvl w:val="0"/>
+          <w:numId w:val="7"/>
+        </w:numPr>
+      </w:pPr>
+      <w:r>
+        <w:t>Nossa Tv poderá mudar de canal de 1 em 1 ou definir um número correspondente</w:t>
+      </w:r>
+    </w:p>
+    <w:p>
+      <w:pPr>
+        <w:pStyle w:val="SemEspaamento"/>
+        <w:rPr>
+          <w:b/>
+          <w:bCs/>
+        </w:rPr>
+      </w:pPr>
+      <w:r>
+        <w:rPr>
+          <w:b/>
+          <w:bCs/>
+        </w:rPr>
+        <w:t>Criando o projeto</w:t>
+      </w:r>
+    </w:p>
+    <w:p>
+      <w:pPr>
+        <w:pStyle w:val="SemEspaamento"/>
+        <w:rPr>
+          <w:b/>
+          <w:bCs/>
+        </w:rPr>
+      </w:pPr>
+      <w:hyperlink r:id="rId5" w:history="1">
+        <w:r>
+          <w:rPr>
+            <w:rStyle w:val="Hyperlink"/>
+            <w:b/>
+            <w:bCs/>
+          </w:rPr>
+          <w:t>07- Sintaxe básica com java.docx</w:t>
+        </w:r>
+      </w:hyperlink>
+    </w:p>
+    <w:p>
+      <w:pPr>
+        <w:pStyle w:val="SemEspaamento"/>
+      </w:pPr>
+    </w:p>
+    <w:p>
+      <w:pPr>
+        <w:pStyle w:val="SemEspaamento"/>
+        <w:rPr>
+          <w:noProof/>
+        </w:rPr>
+      </w:pPr>
+      <w:r>
+        <w:rPr>
+          <w:noProof/>
+        </w:rPr>
+        <w:drawing>
+          <wp:inline distT="0" distB="0" distL="0" distR="0" wp14:anchorId="0BF13BF5" wp14:editId="5D86C6BB">
+            <wp:extent cx="4534930" cy="2819400"/>
+            <wp:effectExtent l="0" t="0" r="0" b="0"/>
+            <wp:docPr id="485591269" name="Imagem 2"/>
+            <wp:cNvGraphicFramePr>
+              <a:graphicFrameLocks xmlns:a="http://schemas.openxmlformats.org/drawingml/2006/main" noChangeAspect="1"/>
+            </wp:cNvGraphicFramePr>
+            <a:graphic xmlns:a="http://schemas.openxmlformats.org/drawingml/2006/main">
+              <a:graphicData uri="http://schemas.openxmlformats.org/drawingml/2006/picture">
+                <pic:pic xmlns:pic="http://schemas.openxmlformats.org/drawingml/2006/picture">
+                  <pic:nvPicPr>
+                    <pic:cNvPr id="485591269" name="Imagem 485591269"/>
+                    <pic:cNvPicPr/>
+                  </pic:nvPicPr>
+                  <pic:blipFill>
+                    <a:blip r:embed="rId6" cstate="print">
+                      <a:extLst>
+                        <a:ext uri="{28A0092B-C50C-407E-A947-70E740481C1C}">
+                          <a14:useLocalDpi xmlns:a14="http://schemas.microsoft.com/office/drawing/2010/main" val="0"/>
+                        </a:ext>
+                      </a:extLst>
+                    </a:blip>
+                    <a:stretch>
+                      <a:fillRect/>
+                    </a:stretch>
+                  </pic:blipFill>
+                  <pic:spPr>
+                    <a:xfrm>
+                      <a:off x="0" y="0"/>
+                      <a:ext cx="4548795" cy="2828020"/>
+                    </a:xfrm>
+                    <a:prstGeom prst="rect">
+                      <a:avLst/>
+                    </a:prstGeom>
+                  </pic:spPr>
+                </pic:pic>
+              </a:graphicData>
+            </a:graphic>
+          </wp:inline>
+        </w:drawing>
+      </w:r>
+    </w:p>
+    <w:p>
+      <w:pPr>
+        <w:pStyle w:val="SemEspaamento"/>
+        <w:rPr>
+          <w:noProof/>
+        </w:rPr>
+      </w:pPr>
+      <w:r>
+        <w:rPr>
+          <w:noProof/>
+        </w:rPr>
+        <w:t>Aqui vemos o projeto e a classe smartTv, onde estão os atributos e os m</w:t>
+      </w:r>
+      <w:r>
+        <w:rPr>
+          <w:noProof/>
+        </w:rPr>
+        <w:t>é</w:t>
+      </w:r>
+      <w:r>
+        <w:rPr>
+          <w:noProof/>
+        </w:rPr>
+        <w:t>todos</w:t>
+      </w:r>
+      <w:r>
+        <w:rPr>
+          <w:noProof/>
+        </w:rPr>
+        <w:t xml:space="preserve">. </w:t>
+      </w:r>
+    </w:p>
+    <w:p>
+      <w:pPr>
+        <w:pStyle w:val="SemEspaamento"/>
+        <w:rPr>
+          <w:noProof/>
+        </w:rPr>
+      </w:pPr>
+      <w:r>
+        <w:rPr>
+          <w:noProof/>
+        </w:rPr>
+        <w:t xml:space="preserve">Quando se inicia o projeto automaticamente é criado uma classe chamada  </w:t>
+      </w:r>
+      <w:r>
+        <w:rPr>
+          <w:b/>
+          <w:bCs/>
+          <w:noProof/>
+        </w:rPr>
+        <w:t>App</w:t>
+      </w:r>
+      <w:r>
+        <w:rPr>
+          <w:noProof/>
+        </w:rPr>
+        <w:t xml:space="preserve">, ela foi remomeada para </w:t>
+      </w:r>
+      <w:r>
+        <w:rPr>
+          <w:b/>
+          <w:bCs/>
+          <w:noProof/>
+        </w:rPr>
+        <w:t>Usuario</w:t>
+      </w:r>
+      <w:r>
+        <w:rPr>
+          <w:noProof/>
+        </w:rPr>
+        <w:t xml:space="preserve"> nela esta nossa classe executavel (main)</w:t>
+      </w:r>
+    </w:p>
+    <w:p>
+      <w:pPr>
+        <w:pStyle w:val="SemEspaamento"/>
+        <w:rPr>
+          <w:b/>
+          <w:bCs/>
+          <w:noProof/>
+        </w:rPr>
+      </w:pPr>
+      <w:r>
+        <w:rPr>
+          <w:noProof/>
+        </w:rPr>
+        <w:drawing>
+          <wp:inline distT="0" distB="0" distL="0" distR="0" wp14:anchorId="38585479" wp14:editId="38883C87">
+            <wp:extent cx="3817620" cy="4312920"/>
+            <wp:effectExtent l="0" t="0" r="0" b="0"/>
+            <wp:docPr id="284681400" name="Imagem 3"/>
+            <wp:cNvGraphicFramePr>
+              <a:graphicFrameLocks xmlns:a="http://schemas.openxmlformats.org/drawingml/2006/main" noChangeAspect="1"/>
+            </wp:cNvGraphicFramePr>
+            <a:graphic xmlns:a="http://schemas.openxmlformats.org/drawingml/2006/main">
+              <a:graphicData uri="http://schemas.openxmlformats.org/drawingml/2006/picture">
+                <pic:pic xmlns:pic="http://schemas.openxmlformats.org/drawingml/2006/picture">
+                  <pic:nvPicPr>
+                    <pic:cNvPr id="284681400" name="Imagem 284681400"/>
+                    <pic:cNvPicPr/>
+                  </pic:nvPicPr>
+                  <pic:blipFill>
+                    <a:blip r:embed="rId7">
+                      <a:extLst>
+                        <a:ext uri="{28A0092B-C50C-407E-A947-70E740481C1C}">
+                          <a14:useLocalDpi xmlns:a14="http://schemas.microsoft.com/office/drawing/2010/main" val="0"/>
+                        </a:ext>
+                      </a:extLst>
+                    </a:blip>
+                    <a:stretch>
+                      <a:fillRect/>
+                    </a:stretch>
+                  </pic:blipFill>
+                  <pic:spPr>
+                    <a:xfrm>
+                      <a:off x="0" y="0"/>
+                      <a:ext cx="3834792" cy="4332320"/>
+                    </a:xfrm>
+                    <a:prstGeom prst="rect">
+                      <a:avLst/>
+                    </a:prstGeom>
+                  </pic:spPr>
+                </pic:pic>
+              </a:graphicData>
+            </a:graphic>
+          </wp:inline>
+        </w:drawing>
+      </w:r>
+      <w:r>
+        <w:rPr>
+          <w:noProof/>
+        </w:rPr>
+        <w:t xml:space="preserve"> </w:t>
+      </w:r>
     </w:p>
     <w:sectPr>
       <w:pgSz w:w="11906" w:h="16838"/>
@@ -53,6 +795,676 @@
     </w:sectPr>
   </w:body>
 </w:document>
+</file>
+
+<file path=word/numbering.xml><?xml version="1.0" encoding="utf-8"?>
+<w:numbering xmlns:wpc="http://schemas.microsoft.com/office/word/2010/wordprocessingCanvas" xmlns:cx="http://schemas.microsoft.com/office/drawing/2014/chartex" xmlns:cx1="http://schemas.microsoft.com/office/drawing/2015/9/8/chartex" xmlns:cx2="http://schemas.microsoft.com/office/drawing/2015/10/21/chartex" xmlns:cx3="http://schemas.microsoft.com/office/drawing/2016/5/9/chartex" xmlns:cx4="http://schemas.microsoft.com/office/drawing/2016/5/10/chartex" xmlns:cx5="http://schemas.microsoft.com/office/drawing/2016/5/11/chartex" xmlns:cx6="http://schemas.microsoft.com/office/drawing/2016/5/12/chartex" xmlns:cx7="http://schemas.microsoft.com/office/drawing/2016/5/13/chartex" xmlns:cx8="http://schemas.microsoft.com/office/drawing/2016/5/14/chartex" xmlns:mc="http://schemas.openxmlformats.org/markup-compatibility/2006" xmlns:aink="http://schemas.microsoft.com/office/drawing/2016/ink" xmlns:am3d="http://schemas.microsoft.com/office/drawing/2017/model3d" xmlns:o="urn:schemas-microsoft-com:office:office" xmlns:oel="http://schemas.microsoft.com/office/2019/extlst" xmlns:r="http://schemas.openxmlformats.org/officeDocument/2006/relationships" xmlns:m="http://schemas.openxmlformats.org/officeDocument/2006/math" xmlns:v="urn:schemas-microsoft-com:vml" xmlns:wp14="http://schemas.microsoft.com/office/word/2010/wordprocessingDrawing" xmlns:wp="http://schemas.openxmlformats.org/drawingml/2006/wordprocessingDrawing" xmlns:w10="urn:schemas-microsoft-com:office:word" xmlns:w="http://schemas.openxmlformats.org/wordprocessingml/2006/main" xmlns:w14="http://schemas.microsoft.com/office/word/2010/wordml" xmlns:w15="http://schemas.microsoft.com/office/word/2012/wordml" xmlns:w16cex="http://schemas.microsoft.com/office/word/2018/wordml/cex" xmlns:w16cid="http://schemas.microsoft.com/office/word/2016/wordml/cid" xmlns:w16="http://schemas.microsoft.com/office/word/2018/wordml" xmlns:w16du="http://schemas.microsoft.com/office/word/2023/wordml/word16du" xmlns:w16sdtdh="http://schemas.microsoft.com/office/word/2020/wordml/sdtdatahash" xmlns:w16se="http://schemas.microsoft.com/office/word/2015/wordml/symex" xmlns:wpg="http://schemas.microsoft.com/office/word/2010/wordprocessingGroup" xmlns:wpi="http://schemas.microsoft.com/office/word/2010/wordprocessingInk" xmlns:wne="http://schemas.microsoft.com/office/word/2006/wordml" xmlns:wps="http://schemas.microsoft.com/office/word/2010/wordprocessingShape" mc:Ignorable="w14 w15 w16se w16cid w16 w16cex w16sdtdh w16du wp14">
+  <w:abstractNum w:abstractNumId="0" w15:restartNumberingAfterBreak="0">
+    <w:nsid w:val="3B9A3638"/>
+    <w:multiLevelType w:val="hybridMultilevel"/>
+    <w:tmpl w:val="68FE5BA4"/>
+    <w:lvl w:ilvl="0" w:tplc="0416000F">
+      <w:start w:val="1"/>
+      <w:numFmt w:val="decimal"/>
+      <w:lvlText w:val="%1."/>
+      <w:lvlJc w:val="left"/>
+      <w:pPr>
+        <w:ind w:left="720" w:hanging="360"/>
+      </w:pPr>
+      <w:rPr>
+        <w:rFonts w:hint="default"/>
+      </w:rPr>
+    </w:lvl>
+    <w:lvl w:ilvl="1" w:tplc="04160019" w:tentative="1">
+      <w:start w:val="1"/>
+      <w:numFmt w:val="lowerLetter"/>
+      <w:lvlText w:val="%2."/>
+      <w:lvlJc w:val="left"/>
+      <w:pPr>
+        <w:ind w:left="1440" w:hanging="360"/>
+      </w:pPr>
+    </w:lvl>
+    <w:lvl w:ilvl="2" w:tplc="0416001B" w:tentative="1">
+      <w:start w:val="1"/>
+      <w:numFmt w:val="lowerRoman"/>
+      <w:lvlText w:val="%3."/>
+      <w:lvlJc w:val="right"/>
+      <w:pPr>
+        <w:ind w:left="2160" w:hanging="180"/>
+      </w:pPr>
+    </w:lvl>
+    <w:lvl w:ilvl="3" w:tplc="0416000F" w:tentative="1">
+      <w:start w:val="1"/>
+      <w:numFmt w:val="decimal"/>
+      <w:lvlText w:val="%4."/>
+      <w:lvlJc w:val="left"/>
+      <w:pPr>
+        <w:ind w:left="2880" w:hanging="360"/>
+      </w:pPr>
+    </w:lvl>
+    <w:lvl w:ilvl="4" w:tplc="04160019" w:tentative="1">
+      <w:start w:val="1"/>
+      <w:numFmt w:val="lowerLetter"/>
+      <w:lvlText w:val="%5."/>
+      <w:lvlJc w:val="left"/>
+      <w:pPr>
+        <w:ind w:left="3600" w:hanging="360"/>
+      </w:pPr>
+    </w:lvl>
+    <w:lvl w:ilvl="5" w:tplc="0416001B" w:tentative="1">
+      <w:start w:val="1"/>
+      <w:numFmt w:val="lowerRoman"/>
+      <w:lvlText w:val="%6."/>
+      <w:lvlJc w:val="right"/>
+      <w:pPr>
+        <w:ind w:left="4320" w:hanging="180"/>
+      </w:pPr>
+    </w:lvl>
+    <w:lvl w:ilvl="6" w:tplc="0416000F" w:tentative="1">
+      <w:start w:val="1"/>
+      <w:numFmt w:val="decimal"/>
+      <w:lvlText w:val="%7."/>
+      <w:lvlJc w:val="left"/>
+      <w:pPr>
+        <w:ind w:left="5040" w:hanging="360"/>
+      </w:pPr>
+    </w:lvl>
+    <w:lvl w:ilvl="7" w:tplc="04160019" w:tentative="1">
+      <w:start w:val="1"/>
+      <w:numFmt w:val="lowerLetter"/>
+      <w:lvlText w:val="%8."/>
+      <w:lvlJc w:val="left"/>
+      <w:pPr>
+        <w:ind w:left="5760" w:hanging="360"/>
+      </w:pPr>
+    </w:lvl>
+    <w:lvl w:ilvl="8" w:tplc="0416001B" w:tentative="1">
+      <w:start w:val="1"/>
+      <w:numFmt w:val="lowerRoman"/>
+      <w:lvlText w:val="%9."/>
+      <w:lvlJc w:val="right"/>
+      <w:pPr>
+        <w:ind w:left="6480" w:hanging="180"/>
+      </w:pPr>
+    </w:lvl>
+  </w:abstractNum>
+  <w:abstractNum w:abstractNumId="1" w15:restartNumberingAfterBreak="0">
+    <w:nsid w:val="415067CF"/>
+    <w:multiLevelType w:val="hybridMultilevel"/>
+    <w:tmpl w:val="B1BC20CC"/>
+    <w:lvl w:ilvl="0" w:tplc="A890066C">
+      <w:start w:val="1"/>
+      <w:numFmt w:val="lowerLetter"/>
+      <w:lvlText w:val="%1."/>
+      <w:lvlJc w:val="left"/>
+      <w:pPr>
+        <w:ind w:left="1080" w:hanging="360"/>
+      </w:pPr>
+      <w:rPr>
+        <w:rFonts w:hint="default"/>
+      </w:rPr>
+    </w:lvl>
+    <w:lvl w:ilvl="1" w:tplc="04160019" w:tentative="1">
+      <w:start w:val="1"/>
+      <w:numFmt w:val="lowerLetter"/>
+      <w:lvlText w:val="%2."/>
+      <w:lvlJc w:val="left"/>
+      <w:pPr>
+        <w:ind w:left="1800" w:hanging="360"/>
+      </w:pPr>
+    </w:lvl>
+    <w:lvl w:ilvl="2" w:tplc="0416001B" w:tentative="1">
+      <w:start w:val="1"/>
+      <w:numFmt w:val="lowerRoman"/>
+      <w:lvlText w:val="%3."/>
+      <w:lvlJc w:val="right"/>
+      <w:pPr>
+        <w:ind w:left="2520" w:hanging="180"/>
+      </w:pPr>
+    </w:lvl>
+    <w:lvl w:ilvl="3" w:tplc="0416000F" w:tentative="1">
+      <w:start w:val="1"/>
+      <w:numFmt w:val="decimal"/>
+      <w:lvlText w:val="%4."/>
+      <w:lvlJc w:val="left"/>
+      <w:pPr>
+        <w:ind w:left="3240" w:hanging="360"/>
+      </w:pPr>
+    </w:lvl>
+    <w:lvl w:ilvl="4" w:tplc="04160019" w:tentative="1">
+      <w:start w:val="1"/>
+      <w:numFmt w:val="lowerLetter"/>
+      <w:lvlText w:val="%5."/>
+      <w:lvlJc w:val="left"/>
+      <w:pPr>
+        <w:ind w:left="3960" w:hanging="360"/>
+      </w:pPr>
+    </w:lvl>
+    <w:lvl w:ilvl="5" w:tplc="0416001B" w:tentative="1">
+      <w:start w:val="1"/>
+      <w:numFmt w:val="lowerRoman"/>
+      <w:lvlText w:val="%6."/>
+      <w:lvlJc w:val="right"/>
+      <w:pPr>
+        <w:ind w:left="4680" w:hanging="180"/>
+      </w:pPr>
+    </w:lvl>
+    <w:lvl w:ilvl="6" w:tplc="0416000F" w:tentative="1">
+      <w:start w:val="1"/>
+      <w:numFmt w:val="decimal"/>
+      <w:lvlText w:val="%7."/>
+      <w:lvlJc w:val="left"/>
+      <w:pPr>
+        <w:ind w:left="5400" w:hanging="360"/>
+      </w:pPr>
+    </w:lvl>
+    <w:lvl w:ilvl="7" w:tplc="04160019" w:tentative="1">
+      <w:start w:val="1"/>
+      <w:numFmt w:val="lowerLetter"/>
+      <w:lvlText w:val="%8."/>
+      <w:lvlJc w:val="left"/>
+      <w:pPr>
+        <w:ind w:left="6120" w:hanging="360"/>
+      </w:pPr>
+    </w:lvl>
+    <w:lvl w:ilvl="8" w:tplc="0416001B" w:tentative="1">
+      <w:start w:val="1"/>
+      <w:numFmt w:val="lowerRoman"/>
+      <w:lvlText w:val="%9."/>
+      <w:lvlJc w:val="right"/>
+      <w:pPr>
+        <w:ind w:left="6840" w:hanging="180"/>
+      </w:pPr>
+    </w:lvl>
+  </w:abstractNum>
+  <w:abstractNum w:abstractNumId="2" w15:restartNumberingAfterBreak="0">
+    <w:nsid w:val="458123B9"/>
+    <w:multiLevelType w:val="hybridMultilevel"/>
+    <w:tmpl w:val="B61ABB02"/>
+    <w:lvl w:ilvl="0" w:tplc="CD92E8BA">
+      <w:start w:val="8"/>
+      <w:numFmt w:val="bullet"/>
+      <w:lvlText w:val=""/>
+      <w:lvlJc w:val="left"/>
+      <w:pPr>
+        <w:ind w:left="720" w:hanging="360"/>
+      </w:pPr>
+      <w:rPr>
+        <w:rFonts w:ascii="Symbol" w:eastAsiaTheme="minorHAnsi" w:hAnsi="Symbol" w:cstheme="minorBidi" w:hint="default"/>
+      </w:rPr>
+    </w:lvl>
+    <w:lvl w:ilvl="1" w:tplc="04160003" w:tentative="1">
+      <w:start w:val="1"/>
+      <w:numFmt w:val="bullet"/>
+      <w:lvlText w:val="o"/>
+      <w:lvlJc w:val="left"/>
+      <w:pPr>
+        <w:ind w:left="1440" w:hanging="360"/>
+      </w:pPr>
+      <w:rPr>
+        <w:rFonts w:ascii="Courier New" w:hAnsi="Courier New" w:cs="Courier New" w:hint="default"/>
+      </w:rPr>
+    </w:lvl>
+    <w:lvl w:ilvl="2" w:tplc="04160005" w:tentative="1">
+      <w:start w:val="1"/>
+      <w:numFmt w:val="bullet"/>
+      <w:lvlText w:val=""/>
+      <w:lvlJc w:val="left"/>
+      <w:pPr>
+        <w:ind w:left="2160" w:hanging="360"/>
+      </w:pPr>
+      <w:rPr>
+        <w:rFonts w:ascii="Wingdings" w:hAnsi="Wingdings" w:hint="default"/>
+      </w:rPr>
+    </w:lvl>
+    <w:lvl w:ilvl="3" w:tplc="04160001" w:tentative="1">
+      <w:start w:val="1"/>
+      <w:numFmt w:val="bullet"/>
+      <w:lvlText w:val=""/>
+      <w:lvlJc w:val="left"/>
+      <w:pPr>
+        <w:ind w:left="2880" w:hanging="360"/>
+      </w:pPr>
+      <w:rPr>
+        <w:rFonts w:ascii="Symbol" w:hAnsi="Symbol" w:hint="default"/>
+      </w:rPr>
+    </w:lvl>
+    <w:lvl w:ilvl="4" w:tplc="04160003" w:tentative="1">
+      <w:start w:val="1"/>
+      <w:numFmt w:val="bullet"/>
+      <w:lvlText w:val="o"/>
+      <w:lvlJc w:val="left"/>
+      <w:pPr>
+        <w:ind w:left="3600" w:hanging="360"/>
+      </w:pPr>
+      <w:rPr>
+        <w:rFonts w:ascii="Courier New" w:hAnsi="Courier New" w:cs="Courier New" w:hint="default"/>
+      </w:rPr>
+    </w:lvl>
+    <w:lvl w:ilvl="5" w:tplc="04160005" w:tentative="1">
+      <w:start w:val="1"/>
+      <w:numFmt w:val="bullet"/>
+      <w:lvlText w:val=""/>
+      <w:lvlJc w:val="left"/>
+      <w:pPr>
+        <w:ind w:left="4320" w:hanging="360"/>
+      </w:pPr>
+      <w:rPr>
+        <w:rFonts w:ascii="Wingdings" w:hAnsi="Wingdings" w:hint="default"/>
+      </w:rPr>
+    </w:lvl>
+    <w:lvl w:ilvl="6" w:tplc="04160001" w:tentative="1">
+      <w:start w:val="1"/>
+      <w:numFmt w:val="bullet"/>
+      <w:lvlText w:val=""/>
+      <w:lvlJc w:val="left"/>
+      <w:pPr>
+        <w:ind w:left="5040" w:hanging="360"/>
+      </w:pPr>
+      <w:rPr>
+        <w:rFonts w:ascii="Symbol" w:hAnsi="Symbol" w:hint="default"/>
+      </w:rPr>
+    </w:lvl>
+    <w:lvl w:ilvl="7" w:tplc="04160003" w:tentative="1">
+      <w:start w:val="1"/>
+      <w:numFmt w:val="bullet"/>
+      <w:lvlText w:val="o"/>
+      <w:lvlJc w:val="left"/>
+      <w:pPr>
+        <w:ind w:left="5760" w:hanging="360"/>
+      </w:pPr>
+      <w:rPr>
+        <w:rFonts w:ascii="Courier New" w:hAnsi="Courier New" w:cs="Courier New" w:hint="default"/>
+      </w:rPr>
+    </w:lvl>
+    <w:lvl w:ilvl="8" w:tplc="04160005" w:tentative="1">
+      <w:start w:val="1"/>
+      <w:numFmt w:val="bullet"/>
+      <w:lvlText w:val=""/>
+      <w:lvlJc w:val="left"/>
+      <w:pPr>
+        <w:ind w:left="6480" w:hanging="360"/>
+      </w:pPr>
+      <w:rPr>
+        <w:rFonts w:ascii="Wingdings" w:hAnsi="Wingdings" w:hint="default"/>
+      </w:rPr>
+    </w:lvl>
+  </w:abstractNum>
+  <w:abstractNum w:abstractNumId="3" w15:restartNumberingAfterBreak="0">
+    <w:nsid w:val="505C2096"/>
+    <w:multiLevelType w:val="hybridMultilevel"/>
+    <w:tmpl w:val="1F9AAF98"/>
+    <w:lvl w:ilvl="0" w:tplc="0416000F">
+      <w:start w:val="1"/>
+      <w:numFmt w:val="decimal"/>
+      <w:lvlText w:val="%1."/>
+      <w:lvlJc w:val="left"/>
+      <w:pPr>
+        <w:ind w:left="720" w:hanging="360"/>
+      </w:pPr>
+      <w:rPr>
+        <w:rFonts w:hint="default"/>
+      </w:rPr>
+    </w:lvl>
+    <w:lvl w:ilvl="1" w:tplc="04160019" w:tentative="1">
+      <w:start w:val="1"/>
+      <w:numFmt w:val="lowerLetter"/>
+      <w:lvlText w:val="%2."/>
+      <w:lvlJc w:val="left"/>
+      <w:pPr>
+        <w:ind w:left="1440" w:hanging="360"/>
+      </w:pPr>
+    </w:lvl>
+    <w:lvl w:ilvl="2" w:tplc="0416001B" w:tentative="1">
+      <w:start w:val="1"/>
+      <w:numFmt w:val="lowerRoman"/>
+      <w:lvlText w:val="%3."/>
+      <w:lvlJc w:val="right"/>
+      <w:pPr>
+        <w:ind w:left="2160" w:hanging="180"/>
+      </w:pPr>
+    </w:lvl>
+    <w:lvl w:ilvl="3" w:tplc="0416000F" w:tentative="1">
+      <w:start w:val="1"/>
+      <w:numFmt w:val="decimal"/>
+      <w:lvlText w:val="%4."/>
+      <w:lvlJc w:val="left"/>
+      <w:pPr>
+        <w:ind w:left="2880" w:hanging="360"/>
+      </w:pPr>
+    </w:lvl>
+    <w:lvl w:ilvl="4" w:tplc="04160019" w:tentative="1">
+      <w:start w:val="1"/>
+      <w:numFmt w:val="lowerLetter"/>
+      <w:lvlText w:val="%5."/>
+      <w:lvlJc w:val="left"/>
+      <w:pPr>
+        <w:ind w:left="3600" w:hanging="360"/>
+      </w:pPr>
+    </w:lvl>
+    <w:lvl w:ilvl="5" w:tplc="0416001B" w:tentative="1">
+      <w:start w:val="1"/>
+      <w:numFmt w:val="lowerRoman"/>
+      <w:lvlText w:val="%6."/>
+      <w:lvlJc w:val="right"/>
+      <w:pPr>
+        <w:ind w:left="4320" w:hanging="180"/>
+      </w:pPr>
+    </w:lvl>
+    <w:lvl w:ilvl="6" w:tplc="0416000F" w:tentative="1">
+      <w:start w:val="1"/>
+      <w:numFmt w:val="decimal"/>
+      <w:lvlText w:val="%7."/>
+      <w:lvlJc w:val="left"/>
+      <w:pPr>
+        <w:ind w:left="5040" w:hanging="360"/>
+      </w:pPr>
+    </w:lvl>
+    <w:lvl w:ilvl="7" w:tplc="04160019" w:tentative="1">
+      <w:start w:val="1"/>
+      <w:numFmt w:val="lowerLetter"/>
+      <w:lvlText w:val="%8."/>
+      <w:lvlJc w:val="left"/>
+      <w:pPr>
+        <w:ind w:left="5760" w:hanging="360"/>
+      </w:pPr>
+    </w:lvl>
+    <w:lvl w:ilvl="8" w:tplc="0416001B" w:tentative="1">
+      <w:start w:val="1"/>
+      <w:numFmt w:val="lowerRoman"/>
+      <w:lvlText w:val="%9."/>
+      <w:lvlJc w:val="right"/>
+      <w:pPr>
+        <w:ind w:left="6480" w:hanging="180"/>
+      </w:pPr>
+    </w:lvl>
+  </w:abstractNum>
+  <w:abstractNum w:abstractNumId="4" w15:restartNumberingAfterBreak="0">
+    <w:nsid w:val="54796606"/>
+    <w:multiLevelType w:val="hybridMultilevel"/>
+    <w:tmpl w:val="76D8B2E6"/>
+    <w:lvl w:ilvl="0" w:tplc="B5089292">
+      <w:start w:val="1"/>
+      <w:numFmt w:val="lowerLetter"/>
+      <w:lvlText w:val="%1."/>
+      <w:lvlJc w:val="left"/>
+      <w:pPr>
+        <w:ind w:left="1080" w:hanging="360"/>
+      </w:pPr>
+      <w:rPr>
+        <w:rFonts w:hint="default"/>
+      </w:rPr>
+    </w:lvl>
+    <w:lvl w:ilvl="1" w:tplc="04160019" w:tentative="1">
+      <w:start w:val="1"/>
+      <w:numFmt w:val="lowerLetter"/>
+      <w:lvlText w:val="%2."/>
+      <w:lvlJc w:val="left"/>
+      <w:pPr>
+        <w:ind w:left="1800" w:hanging="360"/>
+      </w:pPr>
+    </w:lvl>
+    <w:lvl w:ilvl="2" w:tplc="0416001B" w:tentative="1">
+      <w:start w:val="1"/>
+      <w:numFmt w:val="lowerRoman"/>
+      <w:lvlText w:val="%3."/>
+      <w:lvlJc w:val="right"/>
+      <w:pPr>
+        <w:ind w:left="2520" w:hanging="180"/>
+      </w:pPr>
+    </w:lvl>
+    <w:lvl w:ilvl="3" w:tplc="0416000F" w:tentative="1">
+      <w:start w:val="1"/>
+      <w:numFmt w:val="decimal"/>
+      <w:lvlText w:val="%4."/>
+      <w:lvlJc w:val="left"/>
+      <w:pPr>
+        <w:ind w:left="3240" w:hanging="360"/>
+      </w:pPr>
+    </w:lvl>
+    <w:lvl w:ilvl="4" w:tplc="04160019" w:tentative="1">
+      <w:start w:val="1"/>
+      <w:numFmt w:val="lowerLetter"/>
+      <w:lvlText w:val="%5."/>
+      <w:lvlJc w:val="left"/>
+      <w:pPr>
+        <w:ind w:left="3960" w:hanging="360"/>
+      </w:pPr>
+    </w:lvl>
+    <w:lvl w:ilvl="5" w:tplc="0416001B" w:tentative="1">
+      <w:start w:val="1"/>
+      <w:numFmt w:val="lowerRoman"/>
+      <w:lvlText w:val="%6."/>
+      <w:lvlJc w:val="right"/>
+      <w:pPr>
+        <w:ind w:left="4680" w:hanging="180"/>
+      </w:pPr>
+    </w:lvl>
+    <w:lvl w:ilvl="6" w:tplc="0416000F" w:tentative="1">
+      <w:start w:val="1"/>
+      <w:numFmt w:val="decimal"/>
+      <w:lvlText w:val="%7."/>
+      <w:lvlJc w:val="left"/>
+      <w:pPr>
+        <w:ind w:left="5400" w:hanging="360"/>
+      </w:pPr>
+    </w:lvl>
+    <w:lvl w:ilvl="7" w:tplc="04160019" w:tentative="1">
+      <w:start w:val="1"/>
+      <w:numFmt w:val="lowerLetter"/>
+      <w:lvlText w:val="%8."/>
+      <w:lvlJc w:val="left"/>
+      <w:pPr>
+        <w:ind w:left="6120" w:hanging="360"/>
+      </w:pPr>
+    </w:lvl>
+    <w:lvl w:ilvl="8" w:tplc="0416001B" w:tentative="1">
+      <w:start w:val="1"/>
+      <w:numFmt w:val="lowerRoman"/>
+      <w:lvlText w:val="%9."/>
+      <w:lvlJc w:val="right"/>
+      <w:pPr>
+        <w:ind w:left="6840" w:hanging="180"/>
+      </w:pPr>
+    </w:lvl>
+  </w:abstractNum>
+  <w:abstractNum w:abstractNumId="5" w15:restartNumberingAfterBreak="0">
+    <w:nsid w:val="684A2192"/>
+    <w:multiLevelType w:val="hybridMultilevel"/>
+    <w:tmpl w:val="0DB40BF6"/>
+    <w:lvl w:ilvl="0" w:tplc="0416000F">
+      <w:start w:val="1"/>
+      <w:numFmt w:val="decimal"/>
+      <w:lvlText w:val="%1."/>
+      <w:lvlJc w:val="left"/>
+      <w:pPr>
+        <w:ind w:left="720" w:hanging="360"/>
+      </w:pPr>
+      <w:rPr>
+        <w:rFonts w:hint="default"/>
+      </w:rPr>
+    </w:lvl>
+    <w:lvl w:ilvl="1" w:tplc="04160019" w:tentative="1">
+      <w:start w:val="1"/>
+      <w:numFmt w:val="lowerLetter"/>
+      <w:lvlText w:val="%2."/>
+      <w:lvlJc w:val="left"/>
+      <w:pPr>
+        <w:ind w:left="1440" w:hanging="360"/>
+      </w:pPr>
+    </w:lvl>
+    <w:lvl w:ilvl="2" w:tplc="0416001B" w:tentative="1">
+      <w:start w:val="1"/>
+      <w:numFmt w:val="lowerRoman"/>
+      <w:lvlText w:val="%3."/>
+      <w:lvlJc w:val="right"/>
+      <w:pPr>
+        <w:ind w:left="2160" w:hanging="180"/>
+      </w:pPr>
+    </w:lvl>
+    <w:lvl w:ilvl="3" w:tplc="0416000F" w:tentative="1">
+      <w:start w:val="1"/>
+      <w:numFmt w:val="decimal"/>
+      <w:lvlText w:val="%4."/>
+      <w:lvlJc w:val="left"/>
+      <w:pPr>
+        <w:ind w:left="2880" w:hanging="360"/>
+      </w:pPr>
+    </w:lvl>
+    <w:lvl w:ilvl="4" w:tplc="04160019" w:tentative="1">
+      <w:start w:val="1"/>
+      <w:numFmt w:val="lowerLetter"/>
+      <w:lvlText w:val="%5."/>
+      <w:lvlJc w:val="left"/>
+      <w:pPr>
+        <w:ind w:left="3600" w:hanging="360"/>
+      </w:pPr>
+    </w:lvl>
+    <w:lvl w:ilvl="5" w:tplc="0416001B" w:tentative="1">
+      <w:start w:val="1"/>
+      <w:numFmt w:val="lowerRoman"/>
+      <w:lvlText w:val="%6."/>
+      <w:lvlJc w:val="right"/>
+      <w:pPr>
+        <w:ind w:left="4320" w:hanging="180"/>
+      </w:pPr>
+    </w:lvl>
+    <w:lvl w:ilvl="6" w:tplc="0416000F" w:tentative="1">
+      <w:start w:val="1"/>
+      <w:numFmt w:val="decimal"/>
+      <w:lvlText w:val="%7."/>
+      <w:lvlJc w:val="left"/>
+      <w:pPr>
+        <w:ind w:left="5040" w:hanging="360"/>
+      </w:pPr>
+    </w:lvl>
+    <w:lvl w:ilvl="7" w:tplc="04160019" w:tentative="1">
+      <w:start w:val="1"/>
+      <w:numFmt w:val="lowerLetter"/>
+      <w:lvlText w:val="%8."/>
+      <w:lvlJc w:val="left"/>
+      <w:pPr>
+        <w:ind w:left="5760" w:hanging="360"/>
+      </w:pPr>
+    </w:lvl>
+    <w:lvl w:ilvl="8" w:tplc="0416001B" w:tentative="1">
+      <w:start w:val="1"/>
+      <w:numFmt w:val="lowerRoman"/>
+      <w:lvlText w:val="%9."/>
+      <w:lvlJc w:val="right"/>
+      <w:pPr>
+        <w:ind w:left="6480" w:hanging="180"/>
+      </w:pPr>
+    </w:lvl>
+  </w:abstractNum>
+  <w:abstractNum w:abstractNumId="6" w15:restartNumberingAfterBreak="0">
+    <w:nsid w:val="7D2F4F7E"/>
+    <w:multiLevelType w:val="hybridMultilevel"/>
+    <w:tmpl w:val="CF64AA5C"/>
+    <w:lvl w:ilvl="0" w:tplc="0416000F">
+      <w:start w:val="1"/>
+      <w:numFmt w:val="decimal"/>
+      <w:lvlText w:val="%1."/>
+      <w:lvlJc w:val="left"/>
+      <w:pPr>
+        <w:ind w:left="720" w:hanging="360"/>
+      </w:pPr>
+    </w:lvl>
+    <w:lvl w:ilvl="1" w:tplc="04160019" w:tentative="1">
+      <w:start w:val="1"/>
+      <w:numFmt w:val="lowerLetter"/>
+      <w:lvlText w:val="%2."/>
+      <w:lvlJc w:val="left"/>
+      <w:pPr>
+        <w:ind w:left="1440" w:hanging="360"/>
+      </w:pPr>
+    </w:lvl>
+    <w:lvl w:ilvl="2" w:tplc="0416001B" w:tentative="1">
+      <w:start w:val="1"/>
+      <w:numFmt w:val="lowerRoman"/>
+      <w:lvlText w:val="%3."/>
+      <w:lvlJc w:val="right"/>
+      <w:pPr>
+        <w:ind w:left="2160" w:hanging="180"/>
+      </w:pPr>
+    </w:lvl>
+    <w:lvl w:ilvl="3" w:tplc="0416000F" w:tentative="1">
+      <w:start w:val="1"/>
+      <w:numFmt w:val="decimal"/>
+      <w:lvlText w:val="%4."/>
+      <w:lvlJc w:val="left"/>
+      <w:pPr>
+        <w:ind w:left="2880" w:hanging="360"/>
+      </w:pPr>
+    </w:lvl>
+    <w:lvl w:ilvl="4" w:tplc="04160019" w:tentative="1">
+      <w:start w:val="1"/>
+      <w:numFmt w:val="lowerLetter"/>
+      <w:lvlText w:val="%5."/>
+      <w:lvlJc w:val="left"/>
+      <w:pPr>
+        <w:ind w:left="3600" w:hanging="360"/>
+      </w:pPr>
+    </w:lvl>
+    <w:lvl w:ilvl="5" w:tplc="0416001B" w:tentative="1">
+      <w:start w:val="1"/>
+      <w:numFmt w:val="lowerRoman"/>
+      <w:lvlText w:val="%6."/>
+      <w:lvlJc w:val="right"/>
+      <w:pPr>
+        <w:ind w:left="4320" w:hanging="180"/>
+      </w:pPr>
+    </w:lvl>
+    <w:lvl w:ilvl="6" w:tplc="0416000F" w:tentative="1">
+      <w:start w:val="1"/>
+      <w:numFmt w:val="decimal"/>
+      <w:lvlText w:val="%7."/>
+      <w:lvlJc w:val="left"/>
+      <w:pPr>
+        <w:ind w:left="5040" w:hanging="360"/>
+      </w:pPr>
+    </w:lvl>
+    <w:lvl w:ilvl="7" w:tplc="04160019" w:tentative="1">
+      <w:start w:val="1"/>
+      <w:numFmt w:val="lowerLetter"/>
+      <w:lvlText w:val="%8."/>
+      <w:lvlJc w:val="left"/>
+      <w:pPr>
+        <w:ind w:left="5760" w:hanging="360"/>
+      </w:pPr>
+    </w:lvl>
+    <w:lvl w:ilvl="8" w:tplc="0416001B" w:tentative="1">
+      <w:start w:val="1"/>
+      <w:numFmt w:val="lowerRoman"/>
+      <w:lvlText w:val="%9."/>
+      <w:lvlJc w:val="right"/>
+      <w:pPr>
+        <w:ind w:left="6480" w:hanging="180"/>
+      </w:pPr>
+    </w:lvl>
+  </w:abstractNum>
+  <w:num w:numId="1" w16cid:durableId="1809198805">
+    <w:abstractNumId w:val="2"/>
+  </w:num>
+  <w:num w:numId="2" w16cid:durableId="202059124">
+    <w:abstractNumId w:val="6"/>
+  </w:num>
+  <w:num w:numId="3" w16cid:durableId="326982577">
+    <w:abstractNumId w:val="4"/>
+  </w:num>
+  <w:num w:numId="4" w16cid:durableId="353924529">
+    <w:abstractNumId w:val="1"/>
+  </w:num>
+  <w:num w:numId="5" w16cid:durableId="1406143706">
+    <w:abstractNumId w:val="0"/>
+  </w:num>
+  <w:num w:numId="6" w16cid:durableId="1623877128">
+    <w:abstractNumId w:val="3"/>
+  </w:num>
+  <w:num w:numId="7" w16cid:durableId="1327442843">
+    <w:abstractNumId w:val="5"/>
+  </w:num>
+</w:numbering>
 </file>
 
 <file path=word/styles.xml><?xml version="1.0" encoding="utf-8"?>
@@ -981,6 +2393,29 @@
       <w:spacing w:after="0" w:line="240" w:lineRule="auto"/>
     </w:pPr>
   </w:style>
+  <w:style w:type="character" w:styleId="Hyperlink">
+    <w:name w:val="Hyperlink"/>
+    <w:basedOn w:val="Fontepargpadro"/>
+    <w:uiPriority w:val="99"/>
+    <w:unhideWhenUsed/>
+    <w:rsid w:val="00930D5B"/>
+    <w:rPr>
+      <w:color w:val="467886" w:themeColor="hyperlink"/>
+      <w:u w:val="single"/>
+    </w:rPr>
+  </w:style>
+  <w:style w:type="character" w:styleId="MenoPendente">
+    <w:name w:val="Unresolved Mention"/>
+    <w:basedOn w:val="Fontepargpadro"/>
+    <w:uiPriority w:val="99"/>
+    <w:semiHidden/>
+    <w:unhideWhenUsed/>
+    <w:rsid w:val="00930D5B"/>
+    <w:rPr>
+      <w:color w:val="605E5C"/>
+      <w:shd w:val="clear" w:color="auto" w:fill="E1DFDD"/>
+    </w:rPr>
+  </w:style>
 </w:styles>
 </file>
 

</xml_diff>